<commit_message>
update(arch-conference): finish day3 conference
On interruptions.

issue sabertazimi/awesome-notes#99
</commit_message>
<xml_diff>
--- a/docs/不知道叫什么好团队会议纪要汇总.docx
+++ b/docs/不知道叫什么好团队会议纪要汇总.docx
@@ -468,21 +468,7 @@
           <w:rFonts w:ascii="宋体" w:hAnsi="宋体" w:eastAsia="宋体"/>
           <w:sz w:val="24"/>
         </w:rPr>
-        <w:t>1</w:t>
-      </w:r>
-      <w:r>
-        <w:rPr>
-          <w:rFonts w:ascii="宋体" w:hAnsi="宋体" w:eastAsia="宋体"/>
-          <w:sz w:val="24"/>
-        </w:rPr>
-        <w:t>5</w:t>
-      </w:r>
-      <w:r>
-        <w:rPr>
-          <w:rFonts w:ascii="宋体" w:hAnsi="宋体" w:eastAsia="宋体"/>
-          <w:sz w:val="24"/>
-        </w:rPr>
-        <w:t xml:space="preserve">  8:00-8:30</w:t>
+        <w:t>15  8:00-8:30</w:t>
       </w:r>
     </w:p>
     <w:p>
@@ -603,40 +589,24 @@
           <w:b/>
           <w:sz w:val="24"/>
         </w:rPr>
-        <w:t>主 持 人：</w:t>
-      </w:r>
-      <w:r>
-        <w:rPr>
-          <w:rFonts w:ascii="宋体" w:hAnsi="宋体" w:eastAsia="宋体"/>
-          <w:b/>
-          <w:sz w:val="24"/>
-        </w:rPr>
-        <w:t>刘一龙</w:t>
-      </w:r>
-    </w:p>
-    <w:p>
-      <w:pPr>
-        <w:spacing w:line="360" w:lineRule="auto"/>
-        <w:rPr>
-          <w:rFonts w:ascii="宋体" w:hAnsi="宋体" w:eastAsia="宋体"/>
-          <w:sz w:val="24"/>
-        </w:rPr>
-      </w:pPr>
-      <w:r>
-        <w:rPr>
-          <w:rFonts w:ascii="宋体" w:hAnsi="宋体" w:eastAsia="宋体"/>
-          <w:b/>
-          <w:sz w:val="24"/>
-        </w:rPr>
-        <w:t>记 录 人：</w:t>
-      </w:r>
-      <w:r>
-        <w:rPr>
-          <w:rFonts w:ascii="宋体" w:hAnsi="宋体" w:eastAsia="宋体"/>
-          <w:b/>
-          <w:sz w:val="24"/>
-        </w:rPr>
-        <w:t>刘一龙</w:t>
+        <w:t>主 持 人：刘一龙</w:t>
+      </w:r>
+    </w:p>
+    <w:p>
+      <w:pPr>
+        <w:spacing w:line="360" w:lineRule="auto"/>
+        <w:rPr>
+          <w:rFonts w:ascii="宋体" w:hAnsi="宋体" w:eastAsia="宋体"/>
+          <w:sz w:val="24"/>
+        </w:rPr>
+      </w:pPr>
+      <w:r>
+        <w:rPr>
+          <w:rFonts w:ascii="宋体" w:hAnsi="宋体" w:eastAsia="宋体"/>
+          <w:b/>
+          <w:sz w:val="24"/>
+        </w:rPr>
+        <w:t>记 录 人：刘一龙</w:t>
       </w:r>
     </w:p>
     <w:p>
@@ -776,6 +746,7 @@
     <w:p>
       <w:pPr>
         <w:numPr>
+          <w:ilvl w:val="0"/>
           <w:numId w:val="0"/>
         </w:numPr>
         <w:spacing w:line="360" w:lineRule="auto"/>
@@ -817,6 +788,7 @@
     <w:p>
       <w:pPr>
         <w:numPr>
+          <w:ilvl w:val="0"/>
           <w:numId w:val="0"/>
         </w:numPr>
         <w:spacing w:line="360" w:lineRule="auto"/>
@@ -858,6 +830,7 @@
     <w:p>
       <w:pPr>
         <w:numPr>
+          <w:ilvl w:val="0"/>
           <w:numId w:val="0"/>
         </w:numPr>
         <w:spacing w:line="360" w:lineRule="auto"/>
@@ -899,6 +872,7 @@
     <w:p>
       <w:pPr>
         <w:numPr>
+          <w:ilvl w:val="0"/>
           <w:numId w:val="0"/>
         </w:numPr>
         <w:spacing w:line="360" w:lineRule="auto"/>
@@ -940,6 +914,7 @@
     <w:p>
       <w:pPr>
         <w:numPr>
+          <w:ilvl w:val="0"/>
           <w:numId w:val="0"/>
         </w:numPr>
         <w:spacing w:line="360" w:lineRule="auto"/>
@@ -984,6 +959,7 @@
     <w:p>
       <w:pPr>
         <w:numPr>
+          <w:ilvl w:val="0"/>
           <w:numId w:val="0"/>
         </w:numPr>
         <w:tabs>
@@ -1007,6 +983,7 @@
       <w:pPr>
         <w:widowControl w:val="0"/>
         <w:numPr>
+          <w:ilvl w:val="0"/>
           <w:numId w:val="0"/>
         </w:numPr>
         <w:tabs>
@@ -1044,6 +1021,7 @@
     <w:p>
       <w:pPr>
         <w:numPr>
+          <w:ilvl w:val="0"/>
           <w:numId w:val="0"/>
         </w:numPr>
         <w:spacing w:line="360" w:lineRule="auto"/>
@@ -1084,6 +1062,7 @@
     <w:p>
       <w:pPr>
         <w:numPr>
+          <w:ilvl w:val="0"/>
           <w:numId w:val="0"/>
         </w:numPr>
         <w:spacing w:line="360" w:lineRule="auto"/>
@@ -1125,6 +1104,7 @@
     <w:p>
       <w:pPr>
         <w:numPr>
+          <w:ilvl w:val="0"/>
           <w:numId w:val="0"/>
         </w:numPr>
         <w:spacing w:line="360" w:lineRule="auto"/>
@@ -1166,6 +1146,7 @@
     <w:p>
       <w:pPr>
         <w:numPr>
+          <w:ilvl w:val="0"/>
           <w:numId w:val="0"/>
         </w:numPr>
         <w:spacing w:line="360" w:lineRule="auto"/>
@@ -1207,6 +1188,7 @@
     <w:p>
       <w:pPr>
         <w:numPr>
+          <w:ilvl w:val="0"/>
           <w:numId w:val="0"/>
         </w:numPr>
         <w:spacing w:line="360" w:lineRule="auto"/>
@@ -1248,6 +1230,7 @@
     <w:p>
       <w:pPr>
         <w:numPr>
+          <w:ilvl w:val="0"/>
           <w:numId w:val="0"/>
         </w:numPr>
         <w:spacing w:line="360" w:lineRule="auto"/>
@@ -1289,6 +1272,7 @@
     <w:p>
       <w:pPr>
         <w:numPr>
+          <w:ilvl w:val="0"/>
           <w:numId w:val="0"/>
         </w:numPr>
         <w:spacing w:line="360" w:lineRule="auto"/>
@@ -1304,93 +1288,173 @@
           <w:sz w:val="24"/>
         </w:rPr>
         <w:t>答：禁止用户访问的固定位置。</w:t>
+      </w:r>
+    </w:p>
+    <w:p>
+      <w:pPr>
+        <w:numPr>
+          <w:ilvl w:val="0"/>
+          <w:numId w:val="1"/>
+        </w:numPr>
+        <w:spacing w:line="360" w:lineRule="auto"/>
+        <w:ind w:firstLine="420" w:firstLineChars="0"/>
+        <w:rPr>
+          <w:rFonts w:hint="default" w:ascii="宋体" w:hAnsi="宋体" w:eastAsia="宋体"/>
+          <w:sz w:val="24"/>
+        </w:rPr>
+      </w:pPr>
+      <w:r>
+        <w:rPr>
+          <w:rFonts w:hint="default" w:ascii="宋体" w:hAnsi="宋体" w:eastAsia="宋体"/>
+          <w:sz w:val="24"/>
+        </w:rPr>
+        <w:t>数据堆栈放在哪里？SP寄存器如何设置？MIPS如何访问堆栈？</w:t>
+      </w:r>
+    </w:p>
+    <w:p>
+      <w:pPr>
+        <w:numPr>
+          <w:numId w:val="0"/>
+        </w:numPr>
+        <w:spacing w:line="360" w:lineRule="auto"/>
+        <w:ind w:firstLine="420" w:firstLineChars="0"/>
+        <w:rPr>
+          <w:rFonts w:hint="default" w:ascii="宋体" w:hAnsi="宋体" w:eastAsia="宋体"/>
+          <w:sz w:val="24"/>
+        </w:rPr>
+      </w:pPr>
+      <w:r>
+        <w:rPr>
+          <w:rFonts w:hint="default" w:ascii="宋体" w:hAnsi="宋体" w:eastAsia="宋体"/>
+          <w:sz w:val="24"/>
+        </w:rPr>
+        <w:t>答：栈底设置为 $gp(某个固定值），则数据堆栈从RAM[$gp]开始。SP寄存器设置为栈顶到栈底（$gp）的偏移量。MIPS 利用访存指令（l/s）访问相应内存位置以访问堆栈。</w:t>
+      </w:r>
+    </w:p>
+    <w:p>
+      <w:pPr>
+        <w:numPr>
+          <w:ilvl w:val="0"/>
+          <w:numId w:val="1"/>
+        </w:numPr>
+        <w:spacing w:line="360" w:lineRule="auto"/>
+        <w:ind w:firstLine="420" w:firstLineChars="0"/>
+        <w:rPr>
+          <w:rFonts w:hint="default" w:ascii="宋体" w:hAnsi="宋体" w:eastAsia="宋体"/>
+          <w:sz w:val="24"/>
+        </w:rPr>
+      </w:pPr>
+      <w:r>
+        <w:rPr>
+          <w:rFonts w:hint="default" w:ascii="宋体" w:hAnsi="宋体" w:eastAsia="宋体"/>
+          <w:sz w:val="24"/>
+        </w:rPr>
+        <w:t>按键中断是电平触发还是跳变触发？连续按键如何处理？实际系统中是如何处理的？</w:t>
+      </w:r>
+    </w:p>
+    <w:p>
+      <w:pPr>
+        <w:numPr>
+          <w:numId w:val="0"/>
+        </w:numPr>
+        <w:spacing w:line="360" w:lineRule="auto"/>
+        <w:ind w:firstLine="420" w:firstLineChars="0"/>
+        <w:rPr>
+          <w:rFonts w:hint="default" w:ascii="宋体" w:hAnsi="宋体" w:eastAsia="宋体"/>
+          <w:sz w:val="24"/>
+        </w:rPr>
+      </w:pPr>
+      <w:r>
+        <w:rPr>
+          <w:rFonts w:hint="default" w:ascii="宋体" w:hAnsi="宋体" w:eastAsia="宋体"/>
+          <w:sz w:val="24"/>
+        </w:rPr>
+        <w:t>答：按键中断是电平触发。利用中断屏蔽字，在处理当前中断时屏蔽新的当前中断，从而将连续按键当作 1 次中断处理。</w:t>
+      </w:r>
+    </w:p>
+    <w:p>
+      <w:pPr>
+        <w:numPr>
+          <w:ilvl w:val="0"/>
+          <w:numId w:val="1"/>
+        </w:numPr>
+        <w:spacing w:line="360" w:lineRule="auto"/>
+        <w:ind w:firstLine="420" w:firstLineChars="0"/>
+        <w:rPr>
+          <w:rFonts w:hint="default" w:ascii="宋体" w:hAnsi="宋体" w:eastAsia="宋体"/>
+          <w:sz w:val="24"/>
+        </w:rPr>
+      </w:pPr>
+      <w:r>
+        <w:rPr>
+          <w:rFonts w:hint="default" w:ascii="宋体" w:hAnsi="宋体" w:eastAsia="宋体"/>
+          <w:sz w:val="24"/>
+        </w:rPr>
+        <w:t>高优先级中断服务程序执行过程中，有新的按键事件发生，如何处理？</w:t>
+      </w:r>
+    </w:p>
+    <w:p>
+      <w:pPr>
+        <w:numPr>
+          <w:numId w:val="0"/>
+        </w:numPr>
+        <w:spacing w:line="360" w:lineRule="auto"/>
+        <w:ind w:firstLine="420" w:firstLineChars="0"/>
+        <w:rPr>
+          <w:rFonts w:hint="default" w:ascii="宋体" w:hAnsi="宋体" w:eastAsia="宋体"/>
+          <w:sz w:val="24"/>
+        </w:rPr>
+      </w:pPr>
+      <w:r>
+        <w:rPr>
+          <w:rFonts w:hint="default" w:ascii="宋体" w:hAnsi="宋体" w:eastAsia="宋体"/>
+          <w:sz w:val="24"/>
+        </w:rPr>
+        <w:t>答：直接屏蔽并丢弃该事件（不设置处理队列）。</w:t>
+      </w:r>
+    </w:p>
+    <w:p>
+      <w:pPr>
+        <w:numPr>
+          <w:ilvl w:val="0"/>
+          <w:numId w:val="1"/>
+        </w:numPr>
+        <w:spacing w:line="360" w:lineRule="auto"/>
+        <w:ind w:firstLine="420" w:firstLineChars="0"/>
+        <w:rPr>
+          <w:rFonts w:hint="eastAsia" w:ascii="宋体" w:hAnsi="宋体" w:eastAsia="宋体"/>
+          <w:sz w:val="24"/>
+        </w:rPr>
+      </w:pPr>
+      <w:r>
+        <w:rPr>
+          <w:rFonts w:hint="default" w:ascii="宋体" w:hAnsi="宋体" w:eastAsia="宋体"/>
+          <w:sz w:val="24"/>
+        </w:rPr>
+        <w:t>实验中的中断机制为啥要用CP0，不要是否可以？在我们的实验中如何简化？</w:t>
+      </w:r>
+    </w:p>
+    <w:p>
+      <w:pPr>
+        <w:numPr>
+          <w:numId w:val="0"/>
+        </w:numPr>
+        <w:spacing w:line="360" w:lineRule="auto"/>
+        <w:ind w:firstLine="420" w:firstLineChars="0"/>
+        <w:rPr>
+          <w:rFonts w:hint="eastAsia" w:ascii="宋体" w:hAnsi="宋体" w:eastAsia="宋体"/>
+          <w:sz w:val="24"/>
+        </w:rPr>
+      </w:pPr>
+      <w:r>
+        <w:rPr>
+          <w:rFonts w:hint="default" w:ascii="宋体" w:hAnsi="宋体" w:eastAsia="宋体"/>
+          <w:sz w:val="24"/>
+        </w:rPr>
+        <w:t>答：CP0拥有 32 个特殊寄存器，用于处理 MIPS 系统中的各种中断和异常，所以需要 CP0 进行协助主 CPU 处理这些事件。此次实验可以不设置 CP0 协处理器，只需额外增加 3 个特殊寄存器（Status Register、Cause Register、Exception Program Counter）即可。</w:t>
       </w:r>
       <w:bookmarkStart w:id="0" w:name="_GoBack"/>
       <w:bookmarkEnd w:id="0"/>
-    </w:p>
-    <w:p>
-      <w:pPr>
-        <w:numPr>
-          <w:ilvl w:val="0"/>
-          <w:numId w:val="1"/>
-        </w:numPr>
-        <w:spacing w:line="360" w:lineRule="auto"/>
-        <w:ind w:firstLine="420" w:firstLineChars="0"/>
-        <w:rPr>
-          <w:rFonts w:hint="default" w:ascii="宋体" w:hAnsi="宋体" w:eastAsia="宋体"/>
-          <w:sz w:val="24"/>
-        </w:rPr>
-      </w:pPr>
-      <w:r>
-        <w:rPr>
-          <w:rFonts w:hint="default" w:ascii="宋体" w:hAnsi="宋体" w:eastAsia="宋体"/>
-          <w:sz w:val="24"/>
-        </w:rPr>
-        <w:t>数据堆栈放在哪里？SP寄存器如何设置？MIPS如何访问堆栈？</w:t>
-      </w:r>
-    </w:p>
-    <w:p>
-      <w:pPr>
-        <w:numPr>
-          <w:ilvl w:val="0"/>
-          <w:numId w:val="1"/>
-        </w:numPr>
-        <w:spacing w:line="360" w:lineRule="auto"/>
-        <w:ind w:firstLine="420" w:firstLineChars="0"/>
-        <w:rPr>
-          <w:rFonts w:hint="default" w:ascii="宋体" w:hAnsi="宋体" w:eastAsia="宋体"/>
-          <w:sz w:val="24"/>
-        </w:rPr>
-      </w:pPr>
-      <w:r>
-        <w:rPr>
-          <w:rFonts w:hint="default" w:ascii="宋体" w:hAnsi="宋体" w:eastAsia="宋体"/>
-          <w:sz w:val="24"/>
-        </w:rPr>
-        <w:t>按键中断是电平触发还是跳变触发？连续按键如何处理？实际系统中是如何处理的？</w:t>
-      </w:r>
-    </w:p>
-    <w:p>
-      <w:pPr>
-        <w:numPr>
-          <w:ilvl w:val="0"/>
-          <w:numId w:val="1"/>
-        </w:numPr>
-        <w:spacing w:line="360" w:lineRule="auto"/>
-        <w:ind w:firstLine="420" w:firstLineChars="0"/>
-        <w:rPr>
-          <w:rFonts w:hint="default" w:ascii="宋体" w:hAnsi="宋体" w:eastAsia="宋体"/>
-          <w:sz w:val="24"/>
-        </w:rPr>
-      </w:pPr>
-      <w:r>
-        <w:rPr>
-          <w:rFonts w:hint="default" w:ascii="宋体" w:hAnsi="宋体" w:eastAsia="宋体"/>
-          <w:sz w:val="24"/>
-        </w:rPr>
-        <w:t>高优先级中断服务程序执行过程中，有新的按键事件发生，如何处理？</w:t>
-      </w:r>
-    </w:p>
-    <w:p>
-      <w:pPr>
-        <w:numPr>
-          <w:ilvl w:val="0"/>
-          <w:numId w:val="1"/>
-        </w:numPr>
-        <w:spacing w:line="360" w:lineRule="auto"/>
-        <w:ind w:firstLine="420" w:firstLineChars="0"/>
-        <w:rPr>
-          <w:rFonts w:hint="eastAsia" w:ascii="宋体" w:hAnsi="宋体" w:eastAsia="宋体"/>
-          <w:sz w:val="24"/>
-        </w:rPr>
-      </w:pPr>
-      <w:r>
-        <w:rPr>
-          <w:rFonts w:hint="default" w:ascii="宋体" w:hAnsi="宋体" w:eastAsia="宋体"/>
-          <w:sz w:val="24"/>
-        </w:rPr>
-        <w:t>实验中的中断机制为啥要用CP0，不要是否可以？在我们的实验中如何简化？</w:t>
-      </w:r>
     </w:p>
     <w:sectPr>
       <w:pgSz w:w="11906" w:h="16838"/>
@@ -1497,7 +1561,7 @@
     <w:lsdException w:qFormat="1" w:unhideWhenUsed="0" w:uiPriority="10" w:semiHidden="0" w:name="Title"/>
     <w:lsdException w:uiPriority="99" w:name="Closing"/>
     <w:lsdException w:uiPriority="99" w:name="Signature"/>
-    <w:lsdException w:uiPriority="1" w:name="Default Paragraph Font"/>
+    <w:lsdException w:uiPriority="1" w:semiHidden="0" w:name="Default Paragraph Font"/>
     <w:lsdException w:uiPriority="99" w:name="Body Text"/>
     <w:lsdException w:uiPriority="99" w:name="Body Text Indent"/>
     <w:lsdException w:uiPriority="99" w:name="List Continue"/>
@@ -1535,7 +1599,7 @@
     <w:lsdException w:uiPriority="99" w:name="HTML Sample"/>
     <w:lsdException w:uiPriority="99" w:name="HTML Typewriter"/>
     <w:lsdException w:uiPriority="99" w:name="HTML Variable"/>
-    <w:lsdException w:uiPriority="99" w:name="Normal Table"/>
+    <w:lsdException w:uiPriority="99" w:semiHidden="0" w:name="Normal Table"/>
     <w:lsdException w:uiPriority="99" w:name="annotation subject"/>
     <w:lsdException w:uiPriority="99" w:name="Table Simple 1"/>
     <w:lsdException w:uiPriority="99" w:name="Table Simple 2"/>

</xml_diff>